<commit_message>
new report in dec
</commit_message>
<xml_diff>
--- a/samples/AppInsights/News/2023-12-01-Whats-new-in-Dynamics-365-Business-Central-telemetry-December-2023.docx
+++ b/samples/AppInsights/News/2023-12-01-Whats-new-in-Dynamics-365-Business-Central-telemetry-December-2023.docx
@@ -136,7 +136,23 @@
           <w:highlight w:val="yellow"/>
           <w:lang w:val="en-GB" w:eastAsia="en-DK"/>
         </w:rPr>
-        <w:t xml:space="preserve"> life has (still) been busy preparing for Summit NA 2023 Directions EMEA 2023 (and also attending the former).</w:t>
+        <w:t xml:space="preserve"> life has (still) been busy preparing for Summit NA 2023 Directions EMEA 2023 (</w:t>
+      </w:r>
+      <w:proofErr w:type="gramStart"/>
+      <w:r>
+        <w:rPr>
+          <w:highlight w:val="yellow"/>
+          <w:lang w:val="en-GB" w:eastAsia="en-DK"/>
+        </w:rPr>
+        <w:t>and also</w:t>
+      </w:r>
+      <w:proofErr w:type="gramEnd"/>
+      <w:r>
+        <w:rPr>
+          <w:highlight w:val="yellow"/>
+          <w:lang w:val="en-GB" w:eastAsia="en-DK"/>
+        </w:rPr>
+        <w:t xml:space="preserve"> attending the former).</w:t>
       </w:r>
       <w:r>
         <w:rPr>
@@ -466,7 +482,25 @@
           <w:iCs/>
           <w:lang w:val="en-GB" w:eastAsia="en-DK"/>
         </w:rPr>
-        <w:t xml:space="preserve">What’s new in telemetry </w:t>
+        <w:t xml:space="preserve">What’s new in </w:t>
+      </w:r>
+      <w:proofErr w:type="gramStart"/>
+      <w:r>
+        <w:rPr>
+          <w:i/>
+          <w:iCs/>
+          <w:lang w:val="en-GB" w:eastAsia="en-DK"/>
+        </w:rPr>
+        <w:t>telemetry</w:t>
+      </w:r>
+      <w:proofErr w:type="gramEnd"/>
+      <w:r>
+        <w:rPr>
+          <w:i/>
+          <w:iCs/>
+          <w:lang w:val="en-GB" w:eastAsia="en-DK"/>
+        </w:rPr>
+        <w:t xml:space="preserve"> </w:t>
       </w:r>
     </w:p>
     <w:p>
@@ -564,6 +598,44 @@
         <w:rPr>
           <w:lang w:val="en-GB" w:eastAsia="en-DK"/>
         </w:rPr>
+        <w:t>Or just watch the videos on the official Business Central YouTube channel (most videos are now available there).</w:t>
+      </w:r>
+    </w:p>
+    <w:p>
+      <w:pPr>
+        <w:rPr>
+          <w:lang w:val="en-GB" w:eastAsia="en-DK"/>
+        </w:rPr>
+      </w:pPr>
+      <w:r>
+        <w:rPr>
+          <w:i/>
+          <w:iCs/>
+          <w:lang w:val="en-GB" w:eastAsia="en-DK"/>
+        </w:rPr>
+        <w:t>What’s new in telemetry</w:t>
+      </w:r>
+      <w:r>
+        <w:rPr>
+          <w:i/>
+          <w:iCs/>
+          <w:lang w:val="en-GB" w:eastAsia="en-DK"/>
+        </w:rPr>
+        <w:t xml:space="preserve">: </w:t>
+      </w:r>
+      <w:hyperlink r:id="rId6" w:history="1">
+        <w:r>
+          <w:rPr>
+            <w:rStyle w:val="Hyperlink"/>
+            <w:lang w:val="en-GB" w:eastAsia="en-DK"/>
+          </w:rPr>
+          <w:t>https://www.youtube.com/watch?v=7rIHz0zrgWU</w:t>
+        </w:r>
+      </w:hyperlink>
+      <w:r>
+        <w:rPr>
+          <w:lang w:val="en-GB" w:eastAsia="en-DK"/>
+        </w:rPr>
         <w:t xml:space="preserve"> </w:t>
       </w:r>
     </w:p>
@@ -573,6 +645,19 @@
           <w:lang w:val="en-GB" w:eastAsia="en-DK"/>
         </w:rPr>
       </w:pPr>
+      <w:r>
+        <w:rPr>
+          <w:lang w:val="en-GB" w:eastAsia="en-DK"/>
+        </w:rPr>
+        <w:t xml:space="preserve"> </w:t>
+      </w:r>
+    </w:p>
+    <w:p>
+      <w:pPr>
+        <w:rPr>
+          <w:lang w:val="en-GB" w:eastAsia="en-DK"/>
+        </w:rPr>
+      </w:pPr>
     </w:p>
     <w:p>
       <w:pPr>
@@ -585,6 +670,7 @@
         <w:rPr>
           <w:lang w:val="en-GB" w:eastAsia="en-DK"/>
         </w:rPr>
+        <w:lastRenderedPageBreak/>
         <w:t xml:space="preserve">Power BI Usage apps – </w:t>
       </w:r>
       <w:r>
@@ -662,7 +748,6 @@
         <w:rPr>
           <w:lang w:val="en-GB"/>
         </w:rPr>
-        <w:lastRenderedPageBreak/>
         <w:t>For both apps</w:t>
       </w:r>
     </w:p>
@@ -707,26 +792,28 @@
           <w:bCs/>
           <w:lang w:val="en-GB" w:eastAsia="en-DK"/>
         </w:rPr>
-        <w:t>Administration report</w:t>
-      </w:r>
-    </w:p>
-    <w:p>
-      <w:pPr>
-        <w:rPr>
-          <w:lang w:val="en-GB" w:eastAsia="en-DK"/>
-        </w:rPr>
-      </w:pPr>
-      <w:r>
-        <w:rPr>
-          <w:lang w:val="en-GB" w:eastAsia="en-DK"/>
-        </w:rPr>
-        <w:t>New page</w:t>
-      </w:r>
-      <w:r>
-        <w:rPr>
-          <w:lang w:val="en-GB" w:eastAsia="en-DK"/>
-        </w:rPr>
-        <w:t xml:space="preserve"> </w:t>
+        <w:t>Error</w:t>
+      </w:r>
+      <w:r>
+        <w:rPr>
+          <w:b/>
+          <w:bCs/>
+          <w:lang w:val="en-GB" w:eastAsia="en-DK"/>
+        </w:rPr>
+        <w:t xml:space="preserve"> report</w:t>
+      </w:r>
+    </w:p>
+    <w:p>
+      <w:pPr>
+        <w:rPr>
+          <w:lang w:val="en-GB" w:eastAsia="en-DK"/>
+        </w:rPr>
+      </w:pPr>
+      <w:r>
+        <w:rPr>
+          <w:lang w:val="en-GB" w:eastAsia="en-DK"/>
+        </w:rPr>
+        <w:t xml:space="preserve">New page on </w:t>
       </w:r>
       <w:r>
         <w:rPr>
@@ -734,33 +821,7 @@
           <w:iCs/>
           <w:lang w:val="en-GB" w:eastAsia="en-DK"/>
         </w:rPr>
-        <w:t>Retention policy changes</w:t>
-      </w:r>
-      <w:r>
-        <w:rPr>
-          <w:lang w:val="en-GB" w:eastAsia="en-DK"/>
-        </w:rPr>
-        <w:t>. Let’s you track any changes to retention policies.</w:t>
-      </w:r>
-    </w:p>
-    <w:p>
-      <w:pPr>
-        <w:rPr>
-          <w:lang w:val="en-GB" w:eastAsia="en-DK"/>
-        </w:rPr>
-      </w:pPr>
-    </w:p>
-    <w:p>
-      <w:pPr>
-        <w:rPr>
-          <w:lang w:val="en-GB" w:eastAsia="en-DK"/>
-        </w:rPr>
-      </w:pPr>
-      <w:r>
-        <w:rPr>
-          <w:lang w:val="en-GB" w:eastAsia="en-DK"/>
-        </w:rPr>
-        <w:t xml:space="preserve">New page on </w:t>
+        <w:t>PTE upload validation</w:t>
       </w:r>
       <w:r>
         <w:rPr>
@@ -768,6 +829,135 @@
           <w:iCs/>
           <w:lang w:val="en-GB" w:eastAsia="en-DK"/>
         </w:rPr>
+        <w:t xml:space="preserve"> diagnostics</w:t>
+      </w:r>
+      <w:r>
+        <w:rPr>
+          <w:lang w:val="en-GB" w:eastAsia="en-DK"/>
+        </w:rPr>
+        <w:t>.</w:t>
+      </w:r>
+      <w:r>
+        <w:rPr>
+          <w:lang w:val="en-GB" w:eastAsia="en-DK"/>
+        </w:rPr>
+        <w:t xml:space="preserve"> </w:t>
+      </w:r>
+      <w:r>
+        <w:rPr>
+          <w:lang w:val="en-GB" w:eastAsia="en-DK"/>
+        </w:rPr>
+        <w:t xml:space="preserve">Let’s you track any </w:t>
+      </w:r>
+      <w:r>
+        <w:rPr>
+          <w:lang w:val="en-GB" w:eastAsia="en-DK"/>
+        </w:rPr>
+        <w:t xml:space="preserve">compilation error that happened during the validation of an </w:t>
+      </w:r>
+      <w:r>
+        <w:rPr>
+          <w:lang w:val="en-GB" w:eastAsia="en-DK"/>
+        </w:rPr>
+        <w:t>upload</w:t>
+      </w:r>
+      <w:r>
+        <w:rPr>
+          <w:lang w:val="en-GB" w:eastAsia="en-DK"/>
+        </w:rPr>
+        <w:t>ed</w:t>
+      </w:r>
+      <w:r>
+        <w:rPr>
+          <w:lang w:val="en-GB" w:eastAsia="en-DK"/>
+        </w:rPr>
+        <w:t xml:space="preserve"> Per-Tenant Extensions to the environment from the Extension Management page in the client.</w:t>
+      </w:r>
+    </w:p>
+    <w:p>
+      <w:pPr>
+        <w:rPr>
+          <w:b/>
+          <w:bCs/>
+          <w:lang w:val="en-GB" w:eastAsia="en-DK"/>
+        </w:rPr>
+      </w:pPr>
+    </w:p>
+    <w:p>
+      <w:pPr>
+        <w:rPr>
+          <w:b/>
+          <w:bCs/>
+          <w:lang w:val="en-GB" w:eastAsia="en-DK"/>
+        </w:rPr>
+      </w:pPr>
+      <w:r>
+        <w:rPr>
+          <w:b/>
+          <w:bCs/>
+          <w:lang w:val="en-GB" w:eastAsia="en-DK"/>
+        </w:rPr>
+        <w:t>Administration report</w:t>
+      </w:r>
+    </w:p>
+    <w:p>
+      <w:pPr>
+        <w:rPr>
+          <w:lang w:val="en-GB" w:eastAsia="en-DK"/>
+        </w:rPr>
+      </w:pPr>
+      <w:r>
+        <w:rPr>
+          <w:lang w:val="en-GB" w:eastAsia="en-DK"/>
+        </w:rPr>
+        <w:t>New page</w:t>
+      </w:r>
+      <w:r>
+        <w:rPr>
+          <w:lang w:val="en-GB" w:eastAsia="en-DK"/>
+        </w:rPr>
+        <w:t xml:space="preserve"> </w:t>
+      </w:r>
+      <w:r>
+        <w:rPr>
+          <w:i/>
+          <w:iCs/>
+          <w:lang w:val="en-GB" w:eastAsia="en-DK"/>
+        </w:rPr>
+        <w:t>Retention policy changes</w:t>
+      </w:r>
+      <w:r>
+        <w:rPr>
+          <w:lang w:val="en-GB" w:eastAsia="en-DK"/>
+        </w:rPr>
+        <w:t>. Let’s you track any changes to retention policies.</w:t>
+      </w:r>
+    </w:p>
+    <w:p>
+      <w:pPr>
+        <w:rPr>
+          <w:lang w:val="en-GB" w:eastAsia="en-DK"/>
+        </w:rPr>
+      </w:pPr>
+    </w:p>
+    <w:p>
+      <w:pPr>
+        <w:rPr>
+          <w:lang w:val="en-GB" w:eastAsia="en-DK"/>
+        </w:rPr>
+      </w:pPr>
+      <w:r>
+        <w:rPr>
+          <w:lang w:val="en-GB" w:eastAsia="en-DK"/>
+        </w:rPr>
+        <w:t xml:space="preserve">New page on </w:t>
+      </w:r>
+      <w:r>
+        <w:rPr>
+          <w:i/>
+          <w:iCs/>
+          <w:lang w:val="en-GB" w:eastAsia="en-DK"/>
+        </w:rPr>
         <w:t>PTE upload validations</w:t>
       </w:r>
       <w:r>
@@ -786,13 +976,7 @@
         <w:rPr>
           <w:lang w:val="en-GB" w:eastAsia="en-DK"/>
         </w:rPr>
-        <w:t xml:space="preserve">Let’s you track </w:t>
-      </w:r>
-      <w:r>
-        <w:rPr>
-          <w:lang w:val="en-GB" w:eastAsia="en-DK"/>
-        </w:rPr>
-        <w:t>any attempt to upload Per-Tenant Extensions to the environment from the Extension Management page in the client.</w:t>
+        <w:t>Let’s you track any attempt to upload Per-Tenant Extensions to the environment from the Extension Management page in the client.</w:t>
       </w:r>
     </w:p>
     <w:p>
@@ -814,7 +998,7 @@
         </w:rPr>
         <w:t xml:space="preserve">Release note: </w:t>
       </w:r>
-      <w:hyperlink r:id="rId6" w:history="1">
+      <w:hyperlink r:id="rId7" w:history="1">
         <w:r>
           <w:rPr>
             <w:rStyle w:val="Hyperlink"/>
@@ -896,7 +1080,7 @@
         </w:rPr>
         <w:t xml:space="preserve">Release note: </w:t>
       </w:r>
-      <w:hyperlink r:id="rId7" w:history="1">
+      <w:hyperlink r:id="rId8" w:history="1">
         <w:r>
           <w:rPr>
             <w:rStyle w:val="Hyperlink"/>
@@ -999,7 +1183,7 @@
           <w:lang w:eastAsia="en-DK"/>
         </w:rPr>
       </w:pPr>
-      <w:hyperlink r:id="rId8" w:history="1">
+      <w:hyperlink r:id="rId9" w:history="1">
         <w:r>
           <w:rPr>
             <w:rStyle w:val="Hyperlink"/>
@@ -1026,7 +1210,6 @@
         <w:rPr>
           <w:lang w:val="en-GB" w:eastAsia="en-DK"/>
         </w:rPr>
-        <w:lastRenderedPageBreak/>
         <w:t>Business Events lifecycle events (coming in 23.</w:t>
       </w:r>
       <w:r>
@@ -1060,7 +1243,7 @@
         </w:rPr>
         <w:t xml:space="preserve">Early KQL samples is available now. Check them out here: </w:t>
       </w:r>
-      <w:hyperlink r:id="rId9" w:history="1">
+      <w:hyperlink r:id="rId10" w:history="1">
         <w:r>
           <w:rPr>
             <w:rStyle w:val="Hyperlink"/>
@@ -1196,19 +1379,29 @@
           <w:bCs/>
           <w:lang w:val="en-US"/>
         </w:rPr>
-        <w:t xml:space="preserve"> decks for you to present on telemetry</w:t>
-      </w:r>
-    </w:p>
-    <w:p>
-      <w:pPr>
-        <w:rPr>
+        <w:t xml:space="preserve"> decks for you to present on </w:t>
+      </w:r>
+      <w:proofErr w:type="gramStart"/>
+      <w:r>
+        <w:rPr>
+          <w:b/>
+          <w:bCs/>
           <w:lang w:val="en-US"/>
         </w:rPr>
-      </w:pPr>
-      <w:r>
+        <w:t>telemetry</w:t>
+      </w:r>
+      <w:proofErr w:type="gramEnd"/>
+    </w:p>
+    <w:p>
+      <w:pPr>
         <w:rPr>
           <w:lang w:val="en-US"/>
         </w:rPr>
+      </w:pPr>
+      <w:r>
+        <w:rPr>
+          <w:lang w:val="en-US"/>
+        </w:rPr>
         <w:t>I was asked by someone at Directions EMEA 2023 if they could get a copy of the BCLE deck for "What</w:t>
       </w:r>
       <w:r>
@@ -1242,7 +1435,7 @@
           <w:lang w:val="en-GB"/>
         </w:rPr>
       </w:pPr>
-      <w:hyperlink r:id="rId10" w:history="1">
+      <w:hyperlink r:id="rId11" w:history="1">
         <w:r>
           <w:rPr>
             <w:rStyle w:val="Hyperlink"/>
@@ -1394,6 +1587,7 @@
         <w:rPr>
           <w:lang w:val="en-US"/>
         </w:rPr>
+        <w:lastRenderedPageBreak/>
         <w:t xml:space="preserve">Product owners (ISV): </w:t>
       </w:r>
       <w:r>
@@ -1424,7 +1618,21 @@
         <w:rPr>
           <w:lang w:val="en-US"/>
         </w:rPr>
-        <w:t>Learn how we use telemetry (we have just enabled it) all over your partner practice. This deck is built around the Telemetry Maturity Model.</w:t>
+        <w:t xml:space="preserve">Learn how we use telemetry (we have just enabled it) all over your </w:t>
+      </w:r>
+      <w:proofErr w:type="gramStart"/>
+      <w:r>
+        <w:rPr>
+          <w:lang w:val="en-US"/>
+        </w:rPr>
+        <w:t>partner</w:t>
+      </w:r>
+      <w:proofErr w:type="gramEnd"/>
+      <w:r>
+        <w:rPr>
+          <w:lang w:val="en-US"/>
+        </w:rPr>
+        <w:t xml:space="preserve"> practice. This deck is built around the Telemetry Maturity Model.</w:t>
       </w:r>
     </w:p>
     <w:p>
@@ -1533,7 +1741,7 @@
           <w:lang w:val="en-US"/>
         </w:rPr>
       </w:pPr>
-      <w:hyperlink r:id="rId11" w:anchor="what-power-point-presentations-are-available" w:history="1">
+      <w:hyperlink r:id="rId12" w:anchor="what-power-point-presentations-are-available" w:history="1">
         <w:r>
           <w:rPr>
             <w:rStyle w:val="Hyperlink"/>
@@ -1633,7 +1841,7 @@
           <w:lang w:eastAsia="en-DK"/>
         </w:rPr>
       </w:pPr>
-      <w:hyperlink r:id="rId12" w:history="1">
+      <w:hyperlink r:id="rId13" w:history="1">
         <w:r>
           <w:rPr>
             <w:rStyle w:val="Hyperlink"/>
@@ -1659,6 +1867,80 @@
     <w:p>
       <w:pPr>
         <w:rPr>
+          <w:lang w:val="en-GB" w:eastAsia="en-DK"/>
+        </w:rPr>
+      </w:pPr>
+    </w:p>
+    <w:p>
+      <w:pPr>
+        <w:rPr>
+          <w:lang w:val="en-GB" w:eastAsia="en-DK"/>
+        </w:rPr>
+      </w:pPr>
+      <w:r>
+        <w:rPr>
+          <w:lang w:val="en-GB" w:eastAsia="en-DK"/>
+        </w:rPr>
+        <w:t>Th</w:t>
+      </w:r>
+      <w:r>
+        <w:rPr>
+          <w:lang w:val="en-GB" w:eastAsia="en-DK"/>
+        </w:rPr>
+        <w:t xml:space="preserve">e recording of the BCLE video for my </w:t>
+      </w:r>
+      <w:r>
+        <w:rPr>
+          <w:lang w:val="en-GB" w:eastAsia="en-DK"/>
+        </w:rPr>
+        <w:t>What’s new in telemetry</w:t>
+      </w:r>
+      <w:r>
+        <w:rPr>
+          <w:lang w:val="en-GB" w:eastAsia="en-DK"/>
+        </w:rPr>
+        <w:t xml:space="preserve"> session is now available from </w:t>
+      </w:r>
+      <w:r>
+        <w:rPr>
+          <w:lang w:val="en-GB" w:eastAsia="en-DK"/>
+        </w:rPr>
+        <w:t>the official Business Central YouTube channel</w:t>
+      </w:r>
+      <w:r>
+        <w:rPr>
+          <w:i/>
+          <w:iCs/>
+          <w:lang w:val="en-GB" w:eastAsia="en-DK"/>
+        </w:rPr>
+        <w:t xml:space="preserve">: </w:t>
+      </w:r>
+      <w:hyperlink r:id="rId14" w:history="1">
+        <w:r>
+          <w:rPr>
+            <w:rStyle w:val="Hyperlink"/>
+            <w:lang w:val="en-GB" w:eastAsia="en-DK"/>
+          </w:rPr>
+          <w:t>https://www.youtube.com/watch?v=7rIHz0zrgWU</w:t>
+        </w:r>
+      </w:hyperlink>
+      <w:r>
+        <w:rPr>
+          <w:lang w:val="en-GB" w:eastAsia="en-DK"/>
+        </w:rPr>
+        <w:t xml:space="preserve"> </w:t>
+      </w:r>
+    </w:p>
+    <w:p>
+      <w:pPr>
+        <w:rPr>
+          <w:lang w:val="en-GB" w:eastAsia="en-DK"/>
+        </w:rPr>
+      </w:pPr>
+    </w:p>
+    <w:p>
+      <w:pPr>
+        <w:rPr>
           <w:lang w:eastAsia="en-DK"/>
         </w:rPr>
       </w:pPr>
@@ -1702,7 +1984,7 @@
         </w:rPr>
         <w:t xml:space="preserve">Blogs: </w:t>
       </w:r>
-      <w:hyperlink r:id="rId13" w:history="1">
+      <w:hyperlink r:id="rId15" w:history="1">
         <w:r>
           <w:rPr>
             <w:rStyle w:val="Hyperlink"/>
@@ -1730,7 +2012,7 @@
         </w:rPr>
         <w:t xml:space="preserve">Videos: </w:t>
       </w:r>
-      <w:hyperlink r:id="rId14" w:history="1">
+      <w:hyperlink r:id="rId16" w:history="1">
         <w:r>
           <w:rPr>
             <w:rStyle w:val="Hyperlink"/>
@@ -1951,7 +2233,7 @@
           <w:lang w:val="en-GB"/>
         </w:rPr>
       </w:pPr>
-      <w:hyperlink r:id="rId15" w:history="1">
+      <w:hyperlink r:id="rId17" w:history="1">
         <w:r>
           <w:rPr>
             <w:rStyle w:val="Hyperlink"/>
@@ -1999,7 +2281,7 @@
           <w:lang w:val="en-GB"/>
         </w:rPr>
       </w:pPr>
-      <w:hyperlink r:id="rId16" w:history="1">
+      <w:hyperlink r:id="rId18" w:history="1">
         <w:r>
           <w:rPr>
             <w:rStyle w:val="Hyperlink"/>
@@ -4585,7 +4867,7 @@
   <w:style w:type="paragraph" w:default="1" w:styleId="Normal">
     <w:name w:val="Normal"/>
     <w:qFormat/>
-    <w:rsid w:val="00F64330"/>
+    <w:rsid w:val="00943F98"/>
   </w:style>
   <w:style w:type="paragraph" w:styleId="Heading1">
     <w:name w:val="heading 1"/>

</xml_diff>